<commit_message>
added a second paragraph
</commit_message>
<xml_diff>
--- a/test-docment.docx
+++ b/test-docment.docx
@@ -20,6 +20,63 @@
         <w:t xml:space="preserve"> in the 1960s with the release of Letraset sheets containing Lorem Ipsum passages, and more recently with desktop publishing software like Aldus PageMaker including versions of Lorem Ipsum.</w:t>
       </w:r>
     </w:p>
+    <w:p/>
+    <w:p>
+      <w:r>
+        <w:t>Where does it come from?</w:t>
+      </w:r>
+    </w:p>
+    <w:p>
+      <w:r>
+        <w:t xml:space="preserve">Contrary to popular belief, Lorem Ipsum is not simply random text. It has roots in a piece of classical Latin literature from 45 BC, making it over 2000 years old. Richard McClintock, a Latin professor at Hampden-Sydney College in Virginia, looked up one of the more obscure Latin words, </w:t>
+      </w:r>
+      <w:proofErr w:type="spellStart"/>
+      <w:r>
+        <w:t>consectetur</w:t>
+      </w:r>
+      <w:proofErr w:type="spellEnd"/>
+      <w:r>
+        <w:t xml:space="preserve">, from a Lorem Ipsum passage, and going through the cites of the word in classical literature, discovered the undoubtable source. Lorem Ipsum comes from sections 1.10.32 and 1.10.33 of "de </w:t>
+      </w:r>
+      <w:proofErr w:type="spellStart"/>
+      <w:r>
+        <w:t>Finibus</w:t>
+      </w:r>
+      <w:proofErr w:type="spellEnd"/>
+      <w:r>
+        <w:t xml:space="preserve"> </w:t>
+      </w:r>
+      <w:proofErr w:type="spellStart"/>
+      <w:r>
+        <w:t>Bonorum</w:t>
+      </w:r>
+      <w:proofErr w:type="spellEnd"/>
+      <w:r>
+        <w:t xml:space="preserve"> et </w:t>
+      </w:r>
+      <w:proofErr w:type="spellStart"/>
+      <w:r>
+        <w:t>Malorum</w:t>
+      </w:r>
+      <w:proofErr w:type="spellEnd"/>
+      <w:r>
+        <w:t xml:space="preserve">" (The Extremes of Good and Evil) by Cicero, written in 45 BC. This book is a treatise on the theory of ethics, very popular during the Renaissance. The first line of Lorem Ipsum, "Lorem ipsum dolor sit </w:t>
+      </w:r>
+      <w:proofErr w:type="spellStart"/>
+      <w:proofErr w:type="gramStart"/>
+      <w:r>
+        <w:t>amet</w:t>
+      </w:r>
+      <w:proofErr w:type="spellEnd"/>
+      <w:r>
+        <w:t>..</w:t>
+      </w:r>
+      <w:proofErr w:type="gramEnd"/>
+      <w:r>
+        <w:t>", comes from a line in section 1.10.32.</w:t>
+      </w:r>
+    </w:p>
+    <w:p/>
     <w:sectPr>
       <w:pgSz w:w="12240" w:h="15840"/>
       <w:pgMar w:top="1440" w:right="1800" w:bottom="1440" w:left="1800" w:header="720" w:footer="720" w:gutter="0"/>
@@ -633,7 +690,6 @@
   <w:style w:type="character" w:default="1" w:styleId="DefaultParagraphFont">
     <w:name w:val="Default Paragraph Font"/>
     <w:uiPriority w:val="1"/>
-    <w:semiHidden/>
     <w:unhideWhenUsed/>
   </w:style>
   <w:style w:type="table" w:default="1" w:styleId="TableNormal">

</xml_diff>